<commit_message>
viimeviikon koodista saatu perusasioita toimimaan
</commit_message>
<xml_diff>
--- a/Dokumentit/Työaikaraportti_AleksanteriSuonio.docx
+++ b/Dokumentit/Työaikaraportti_AleksanteriSuonio.docx
@@ -228,30 +228,48 @@
                 <w:lang w:val="fi-FI"/>
               </w:rPr>
             </w:pPr>
-          </w:p>
-        </w:tc>
-        <w:tc>
-          <w:tcPr>
-            <w:tcW w:w="2551" w:type="dxa"/>
-          </w:tcPr>
-          <w:p>
-            <w:pPr>
-              <w:rPr>
-                <w:lang w:val="fi-FI"/>
-              </w:rPr>
-            </w:pPr>
-          </w:p>
-        </w:tc>
-        <w:tc>
-          <w:tcPr>
-            <w:tcW w:w="5103" w:type="dxa"/>
-          </w:tcPr>
-          <w:p>
-            <w:pPr>
-              <w:rPr>
-                <w:lang w:val="fi-FI"/>
-              </w:rPr>
-            </w:pPr>
+            <w:r>
+              <w:rPr>
+                <w:lang w:val="fi-FI"/>
+              </w:rPr>
+              <w:t>3.10.2023</w:t>
+            </w:r>
+          </w:p>
+        </w:tc>
+        <w:tc>
+          <w:tcPr>
+            <w:tcW w:w="2551" w:type="dxa"/>
+          </w:tcPr>
+          <w:p>
+            <w:pPr>
+              <w:rPr>
+                <w:lang w:val="fi-FI"/>
+              </w:rPr>
+            </w:pPr>
+            <w:r>
+              <w:rPr>
+                <w:lang w:val="fi-FI"/>
+              </w:rPr>
+              <w:t>5h</w:t>
+            </w:r>
+          </w:p>
+        </w:tc>
+        <w:tc>
+          <w:tcPr>
+            <w:tcW w:w="5103" w:type="dxa"/>
+          </w:tcPr>
+          <w:p>
+            <w:pPr>
+              <w:rPr>
+                <w:lang w:val="fi-FI"/>
+              </w:rPr>
+            </w:pPr>
+            <w:r>
+              <w:rPr>
+                <w:lang w:val="fi-FI"/>
+              </w:rPr>
+              <w:t>Viimeviikon koodi sähellykset jossa saatu ihan muutama perus asia toimimaan</w:t>
+            </w:r>
           </w:p>
         </w:tc>
       </w:tr>

</xml_diff>

<commit_message>
lisätty kaavion kuvat dokumentteihin
</commit_message>
<xml_diff>
--- a/Dokumentit/Työaikaraportti_AleksanteriSuonio.docx
+++ b/Dokumentit/Työaikaraportti_AleksanteriSuonio.docx
@@ -104,6 +104,7 @@
                 <w:lang w:val="fi-FI"/>
               </w:rPr>
             </w:pPr>
+            <w:proofErr w:type="gramStart"/>
             <w:r>
               <w:rPr>
                 <w:b/>
@@ -112,6 +113,7 @@
               </w:rPr>
               <w:t>Pvm</w:t>
             </w:r>
+            <w:proofErr w:type="gramEnd"/>
           </w:p>
         </w:tc>
         <w:tc>
@@ -190,29 +192,59 @@
                 <w:lang w:val="fi-FI"/>
               </w:rPr>
             </w:pPr>
+            <w:proofErr w:type="gramStart"/>
             <w:r>
               <w:rPr>
                 <w:lang w:val="fi-FI"/>
               </w:rPr>
               <w:t>4h</w:t>
             </w:r>
-          </w:p>
-        </w:tc>
-        <w:tc>
-          <w:tcPr>
-            <w:tcW w:w="5103" w:type="dxa"/>
-          </w:tcPr>
-          <w:p>
-            <w:pPr>
-              <w:rPr>
-                <w:lang w:val="fi-FI"/>
-              </w:rPr>
-            </w:pPr>
-            <w:r>
-              <w:rPr>
-                <w:lang w:val="fi-FI"/>
-              </w:rPr>
-              <w:t>Pokerin ja c sharpin ihmettlyä + jotain koodia laitettu.</w:t>
+            <w:proofErr w:type="gramEnd"/>
+          </w:p>
+        </w:tc>
+        <w:tc>
+          <w:tcPr>
+            <w:tcW w:w="5103" w:type="dxa"/>
+          </w:tcPr>
+          <w:p>
+            <w:pPr>
+              <w:rPr>
+                <w:lang w:val="fi-FI"/>
+              </w:rPr>
+            </w:pPr>
+            <w:r>
+              <w:rPr>
+                <w:lang w:val="fi-FI"/>
+              </w:rPr>
+              <w:t xml:space="preserve">Pokerin ja c </w:t>
+            </w:r>
+            <w:proofErr w:type="spellStart"/>
+            <w:r>
+              <w:rPr>
+                <w:lang w:val="fi-FI"/>
+              </w:rPr>
+              <w:t>sharpin</w:t>
+            </w:r>
+            <w:proofErr w:type="spellEnd"/>
+            <w:r>
+              <w:rPr>
+                <w:lang w:val="fi-FI"/>
+              </w:rPr>
+              <w:t xml:space="preserve"> </w:t>
+            </w:r>
+            <w:proofErr w:type="spellStart"/>
+            <w:r>
+              <w:rPr>
+                <w:lang w:val="fi-FI"/>
+              </w:rPr>
+              <w:t>ihmettlyä</w:t>
+            </w:r>
+            <w:proofErr w:type="spellEnd"/>
+            <w:r>
+              <w:rPr>
+                <w:lang w:val="fi-FI"/>
+              </w:rPr>
+              <w:t xml:space="preserve"> + jotain koodia laitettu.</w:t>
             </w:r>
           </w:p>
         </w:tc>
@@ -246,29 +278,45 @@
                 <w:lang w:val="fi-FI"/>
               </w:rPr>
             </w:pPr>
+            <w:proofErr w:type="gramStart"/>
             <w:r>
               <w:rPr>
                 <w:lang w:val="fi-FI"/>
               </w:rPr>
               <w:t>5h</w:t>
             </w:r>
-          </w:p>
-        </w:tc>
-        <w:tc>
-          <w:tcPr>
-            <w:tcW w:w="5103" w:type="dxa"/>
-          </w:tcPr>
-          <w:p>
-            <w:pPr>
-              <w:rPr>
-                <w:lang w:val="fi-FI"/>
-              </w:rPr>
-            </w:pPr>
-            <w:r>
-              <w:rPr>
-                <w:lang w:val="fi-FI"/>
-              </w:rPr>
-              <w:t>Viimeviikon koodi sähellykset jossa saatu ihan muutama perus asia toimimaan</w:t>
+            <w:proofErr w:type="gramEnd"/>
+          </w:p>
+        </w:tc>
+        <w:tc>
+          <w:tcPr>
+            <w:tcW w:w="5103" w:type="dxa"/>
+          </w:tcPr>
+          <w:p>
+            <w:pPr>
+              <w:rPr>
+                <w:lang w:val="fi-FI"/>
+              </w:rPr>
+            </w:pPr>
+            <w:r>
+              <w:rPr>
+                <w:lang w:val="fi-FI"/>
+              </w:rPr>
+              <w:t xml:space="preserve">Viimeviikon koodi </w:t>
+            </w:r>
+            <w:proofErr w:type="gramStart"/>
+            <w:r>
+              <w:rPr>
+                <w:lang w:val="fi-FI"/>
+              </w:rPr>
+              <w:t>sähellykset</w:t>
+            </w:r>
+            <w:proofErr w:type="gramEnd"/>
+            <w:r>
+              <w:rPr>
+                <w:lang w:val="fi-FI"/>
+              </w:rPr>
+              <w:t xml:space="preserve"> jossa saatu ihan muutama perus asia toimimaan</w:t>
             </w:r>
           </w:p>
         </w:tc>
@@ -302,12 +350,14 @@
                 <w:lang w:val="fi-FI"/>
               </w:rPr>
             </w:pPr>
+            <w:proofErr w:type="gramStart"/>
             <w:r>
               <w:rPr>
                 <w:lang w:val="fi-FI"/>
               </w:rPr>
               <w:t>5h</w:t>
             </w:r>
+            <w:proofErr w:type="gramEnd"/>
           </w:p>
         </w:tc>
         <w:tc>
@@ -358,6 +408,7 @@
                 <w:lang w:val="fi-FI"/>
               </w:rPr>
             </w:pPr>
+            <w:proofErr w:type="gramStart"/>
             <w:r>
               <w:rPr>
                 <w:lang w:val="fi-FI"/>
@@ -370,24 +421,27 @@
               </w:rPr>
               <w:t>h</w:t>
             </w:r>
-          </w:p>
-        </w:tc>
-        <w:tc>
-          <w:tcPr>
-            <w:tcW w:w="5103" w:type="dxa"/>
-          </w:tcPr>
-          <w:p>
-            <w:pPr>
-              <w:rPr>
-                <w:lang w:val="fi-FI"/>
-              </w:rPr>
-            </w:pPr>
+            <w:proofErr w:type="gramEnd"/>
+          </w:p>
+        </w:tc>
+        <w:tc>
+          <w:tcPr>
+            <w:tcW w:w="5103" w:type="dxa"/>
+          </w:tcPr>
+          <w:p>
+            <w:pPr>
+              <w:rPr>
+                <w:lang w:val="fi-FI"/>
+              </w:rPr>
+            </w:pPr>
+            <w:proofErr w:type="gramStart"/>
             <w:r>
               <w:rPr>
                 <w:lang w:val="fi-FI"/>
               </w:rPr>
               <w:t>Vaatimusmäärittelyä  jatkettu</w:t>
             </w:r>
+            <w:proofErr w:type="gramEnd"/>
           </w:p>
         </w:tc>
       </w:tr>
@@ -1453,6 +1507,12 @@
                 <w:lang w:val="fi-FI"/>
               </w:rPr>
             </w:pPr>
+            <w:r>
+              <w:rPr>
+                <w:lang w:val="fi-FI"/>
+              </w:rPr>
+              <w:t>19 h</w:t>
+            </w:r>
           </w:p>
         </w:tc>
       </w:tr>

</xml_diff>